<commit_message>
Se añaden variables a un componente
</commit_message>
<xml_diff>
--- a/documentacion/cursoAngular.docx
+++ b/documentacion/cursoAngular.docx
@@ -3799,6 +3799,937 @@
       <w:pPr>
         <w:spacing w:after="0"/>
       </w:pPr>
+      <w:r>
+        <w:t xml:space="preserve">Creamos </w:t>
+      </w:r>
+      <w:proofErr w:type="gramStart"/>
+      <w:r>
+        <w:t>un componente cabecera</w:t>
+      </w:r>
+      <w:proofErr w:type="gramEnd"/>
+      <w:r>
+        <w:t xml:space="preserve"> dentro del módulo </w:t>
+      </w:r>
+      <w:proofErr w:type="spellStart"/>
+      <w:r>
+        <w:t>commons</w:t>
+      </w:r>
+      <w:proofErr w:type="spellEnd"/>
+      <w:r>
+        <w:t xml:space="preserve"> </w:t>
+      </w:r>
+      <w:proofErr w:type="spellStart"/>
+      <w:r>
+        <w:t>ng</w:t>
+      </w:r>
+      <w:proofErr w:type="spellEnd"/>
+      <w:r>
+        <w:t xml:space="preserve"> g c </w:t>
+      </w:r>
+      <w:proofErr w:type="spellStart"/>
+      <w:r>
+        <w:t>commons</w:t>
+      </w:r>
+      <w:proofErr w:type="spellEnd"/>
+      <w:r>
+        <w:t>\cabeza</w:t>
+      </w:r>
+    </w:p>
+    <w:p>
+      <w:pPr>
+        <w:spacing w:after="0"/>
+      </w:pPr>
+      <w:r>
+        <w:t xml:space="preserve">Crea los ficheros dentro de la carpeta </w:t>
+      </w:r>
+      <w:proofErr w:type="spellStart"/>
+      <w:r>
+        <w:t>commons</w:t>
+      </w:r>
+      <w:proofErr w:type="spellEnd"/>
+      <w:r>
+        <w:t xml:space="preserve"> y actualiza el fichero de módulo de </w:t>
+      </w:r>
+      <w:proofErr w:type="spellStart"/>
+      <w:r>
+        <w:t>commons</w:t>
+      </w:r>
+      <w:proofErr w:type="spellEnd"/>
+    </w:p>
+    <w:p>
+      <w:pPr>
+        <w:spacing w:after="0"/>
+      </w:pPr>
+    </w:p>
+    <w:p>
+      <w:pPr>
+        <w:spacing w:after="0"/>
+      </w:pPr>
+      <w:r>
+        <w:t xml:space="preserve">Para </w:t>
+      </w:r>
+      <w:r>
+        <w:t>utilizar el componente modificamos el fichero app.component.html</w:t>
+      </w:r>
+    </w:p>
+    <w:p>
+      <w:pPr>
+        <w:shd w:val="clear" w:color="auto" w:fill="1E1E1E"/>
+        <w:spacing w:after="0" w:line="285" w:lineRule="atLeast"/>
+        <w:rPr>
+          <w:rFonts w:ascii="Consolas" w:eastAsia="Times New Roman" w:hAnsi="Consolas" w:cs="Consolas"/>
+          <w:color w:val="D4D4D4"/>
+          <w:sz w:val="21"/>
+          <w:szCs w:val="21"/>
+          <w:lang w:eastAsia="es-ES"/>
+        </w:rPr>
+      </w:pPr>
+      <w:r>
+        <w:rPr>
+          <w:rFonts w:ascii="Consolas" w:eastAsia="Times New Roman" w:hAnsi="Consolas" w:cs="Consolas"/>
+          <w:color w:val="808080"/>
+          <w:sz w:val="21"/>
+          <w:szCs w:val="21"/>
+          <w:lang w:eastAsia="es-ES"/>
+        </w:rPr>
+        <w:t>&lt;</w:t>
+      </w:r>
+      <w:r>
+        <w:rPr>
+          <w:rFonts w:ascii="Consolas" w:eastAsia="Times New Roman" w:hAnsi="Consolas" w:cs="Consolas"/>
+          <w:color w:val="569CD6"/>
+          <w:sz w:val="21"/>
+          <w:szCs w:val="21"/>
+          <w:lang w:eastAsia="es-ES"/>
+        </w:rPr>
+        <w:t>app-cabeza</w:t>
+      </w:r>
+      <w:r>
+        <w:rPr>
+          <w:rFonts w:ascii="Consolas" w:eastAsia="Times New Roman" w:hAnsi="Consolas" w:cs="Consolas"/>
+          <w:color w:val="808080"/>
+          <w:sz w:val="21"/>
+          <w:szCs w:val="21"/>
+          <w:lang w:eastAsia="es-ES"/>
+        </w:rPr>
+        <w:t>&gt;&lt;/</w:t>
+      </w:r>
+      <w:r>
+        <w:rPr>
+          <w:rFonts w:ascii="Consolas" w:eastAsia="Times New Roman" w:hAnsi="Consolas" w:cs="Consolas"/>
+          <w:color w:val="569CD6"/>
+          <w:sz w:val="21"/>
+          <w:szCs w:val="21"/>
+          <w:lang w:eastAsia="es-ES"/>
+        </w:rPr>
+        <w:t>app-cabeza</w:t>
+      </w:r>
+      <w:r>
+        <w:rPr>
+          <w:rFonts w:ascii="Consolas" w:eastAsia="Times New Roman" w:hAnsi="Consolas" w:cs="Consolas"/>
+          <w:color w:val="808080"/>
+          <w:sz w:val="21"/>
+          <w:szCs w:val="21"/>
+          <w:lang w:eastAsia="es-ES"/>
+        </w:rPr>
+        <w:t>&gt;</w:t>
+      </w:r>
+    </w:p>
+    <w:p>
+      <w:pPr>
+        <w:spacing w:after="0"/>
+      </w:pPr>
+    </w:p>
+    <w:p>
+      <w:pPr>
+        <w:spacing w:after="0"/>
+      </w:pPr>
+      <w:r>
+        <w:t xml:space="preserve">Para que funcione, hay que añadir la exportación en el fichero de la definición del módulo </w:t>
+      </w:r>
+      <w:proofErr w:type="spellStart"/>
+      <w:r>
+        <w:t>commons</w:t>
+      </w:r>
+      <w:proofErr w:type="spellEnd"/>
+      <w:r>
+        <w:t>:</w:t>
+      </w:r>
+    </w:p>
+    <w:p>
+      <w:pPr>
+        <w:shd w:val="clear" w:color="auto" w:fill="1E1E1E"/>
+        <w:spacing w:after="0" w:line="285" w:lineRule="atLeast"/>
+        <w:rPr>
+          <w:rFonts w:ascii="Consolas" w:eastAsia="Times New Roman" w:hAnsi="Consolas" w:cs="Consolas"/>
+          <w:color w:val="D4D4D4"/>
+          <w:sz w:val="21"/>
+          <w:szCs w:val="21"/>
+          <w:lang w:val="en-US" w:eastAsia="es-ES"/>
+        </w:rPr>
+      </w:pPr>
+      <w:proofErr w:type="gramStart"/>
+      <w:r>
+        <w:rPr>
+          <w:rFonts w:ascii="Consolas" w:eastAsia="Times New Roman" w:hAnsi="Consolas" w:cs="Consolas"/>
+          <w:color w:val="D4D4D4"/>
+          <w:sz w:val="21"/>
+          <w:szCs w:val="21"/>
+          <w:lang w:val="en-US" w:eastAsia="es-ES"/>
+        </w:rPr>
+        <w:t>@</w:t>
+      </w:r>
+      <w:proofErr w:type="spellStart"/>
+      <w:r>
+        <w:rPr>
+          <w:rFonts w:ascii="Consolas" w:eastAsia="Times New Roman" w:hAnsi="Consolas" w:cs="Consolas"/>
+          <w:color w:val="DCDCAA"/>
+          <w:sz w:val="21"/>
+          <w:szCs w:val="21"/>
+          <w:lang w:val="en-US" w:eastAsia="es-ES"/>
+        </w:rPr>
+        <w:t>NgModule</w:t>
+      </w:r>
+      <w:proofErr w:type="spellEnd"/>
+      <w:r>
+        <w:rPr>
+          <w:rFonts w:ascii="Consolas" w:eastAsia="Times New Roman" w:hAnsi="Consolas" w:cs="Consolas"/>
+          <w:color w:val="D4D4D4"/>
+          <w:sz w:val="21"/>
+          <w:szCs w:val="21"/>
+          <w:lang w:val="en-US" w:eastAsia="es-ES"/>
+        </w:rPr>
+        <w:t>({</w:t>
+      </w:r>
+      <w:proofErr w:type="gramEnd"/>
+    </w:p>
+    <w:p>
+      <w:pPr>
+        <w:shd w:val="clear" w:color="auto" w:fill="1E1E1E"/>
+        <w:spacing w:after="0" w:line="285" w:lineRule="atLeast"/>
+        <w:rPr>
+          <w:rFonts w:ascii="Consolas" w:eastAsia="Times New Roman" w:hAnsi="Consolas" w:cs="Consolas"/>
+          <w:color w:val="D4D4D4"/>
+          <w:sz w:val="21"/>
+          <w:szCs w:val="21"/>
+          <w:lang w:val="en-US" w:eastAsia="es-ES"/>
+        </w:rPr>
+      </w:pPr>
+      <w:r>
+        <w:rPr>
+          <w:rFonts w:ascii="Consolas" w:eastAsia="Times New Roman" w:hAnsi="Consolas" w:cs="Consolas"/>
+          <w:color w:val="D4D4D4"/>
+          <w:sz w:val="21"/>
+          <w:szCs w:val="21"/>
+          <w:lang w:val="en-US" w:eastAsia="es-ES"/>
+        </w:rPr>
+        <w:t xml:space="preserve">  </w:t>
+      </w:r>
+      <w:proofErr w:type="gramStart"/>
+      <w:r>
+        <w:rPr>
+          <w:rFonts w:ascii="Consolas" w:eastAsia="Times New Roman" w:hAnsi="Consolas" w:cs="Consolas"/>
+          <w:color w:val="9CDCFE"/>
+          <w:sz w:val="21"/>
+          <w:szCs w:val="21"/>
+          <w:lang w:val="en-US" w:eastAsia="es-ES"/>
+        </w:rPr>
+        <w:t>imports</w:t>
+      </w:r>
+      <w:proofErr w:type="gramEnd"/>
+      <w:r>
+        <w:rPr>
+          <w:rFonts w:ascii="Consolas" w:eastAsia="Times New Roman" w:hAnsi="Consolas" w:cs="Consolas"/>
+          <w:color w:val="9CDCFE"/>
+          <w:sz w:val="21"/>
+          <w:szCs w:val="21"/>
+          <w:lang w:val="en-US" w:eastAsia="es-ES"/>
+        </w:rPr>
+        <w:t>:</w:t>
+      </w:r>
+      <w:r>
+        <w:rPr>
+          <w:rFonts w:ascii="Consolas" w:eastAsia="Times New Roman" w:hAnsi="Consolas" w:cs="Consolas"/>
+          <w:color w:val="D4D4D4"/>
+          <w:sz w:val="21"/>
+          <w:szCs w:val="21"/>
+          <w:lang w:val="en-US" w:eastAsia="es-ES"/>
+        </w:rPr>
+        <w:t xml:space="preserve"> [</w:t>
+      </w:r>
+    </w:p>
+    <w:p>
+      <w:pPr>
+        <w:shd w:val="clear" w:color="auto" w:fill="1E1E1E"/>
+        <w:spacing w:after="0" w:line="285" w:lineRule="atLeast"/>
+        <w:rPr>
+          <w:rFonts w:ascii="Consolas" w:eastAsia="Times New Roman" w:hAnsi="Consolas" w:cs="Consolas"/>
+          <w:color w:val="D4D4D4"/>
+          <w:sz w:val="21"/>
+          <w:szCs w:val="21"/>
+          <w:lang w:val="en-US" w:eastAsia="es-ES"/>
+        </w:rPr>
+      </w:pPr>
+      <w:r>
+        <w:rPr>
+          <w:rFonts w:ascii="Consolas" w:eastAsia="Times New Roman" w:hAnsi="Consolas" w:cs="Consolas"/>
+          <w:color w:val="D4D4D4"/>
+          <w:sz w:val="21"/>
+          <w:szCs w:val="21"/>
+          <w:lang w:val="en-US" w:eastAsia="es-ES"/>
+        </w:rPr>
+        <w:t xml:space="preserve">    </w:t>
+      </w:r>
+      <w:proofErr w:type="spellStart"/>
+      <w:r>
+        <w:rPr>
+          <w:rFonts w:ascii="Consolas" w:eastAsia="Times New Roman" w:hAnsi="Consolas" w:cs="Consolas"/>
+          <w:color w:val="9CDCFE"/>
+          <w:sz w:val="21"/>
+          <w:szCs w:val="21"/>
+          <w:lang w:val="en-US" w:eastAsia="es-ES"/>
+        </w:rPr>
+        <w:t>CommonModule</w:t>
+      </w:r>
+      <w:proofErr w:type="spellEnd"/>
+    </w:p>
+    <w:p>
+      <w:pPr>
+        <w:shd w:val="clear" w:color="auto" w:fill="1E1E1E"/>
+        <w:spacing w:after="0" w:line="285" w:lineRule="atLeast"/>
+        <w:rPr>
+          <w:rFonts w:ascii="Consolas" w:eastAsia="Times New Roman" w:hAnsi="Consolas" w:cs="Consolas"/>
+          <w:color w:val="D4D4D4"/>
+          <w:sz w:val="21"/>
+          <w:szCs w:val="21"/>
+          <w:lang w:val="en-US" w:eastAsia="es-ES"/>
+        </w:rPr>
+      </w:pPr>
+      <w:r>
+        <w:rPr>
+          <w:rFonts w:ascii="Consolas" w:eastAsia="Times New Roman" w:hAnsi="Consolas" w:cs="Consolas"/>
+          <w:color w:val="D4D4D4"/>
+          <w:sz w:val="21"/>
+          <w:szCs w:val="21"/>
+          <w:lang w:val="en-US" w:eastAsia="es-ES"/>
+        </w:rPr>
+        <w:t xml:space="preserve">  ],</w:t>
+      </w:r>
+    </w:p>
+    <w:p>
+      <w:pPr>
+        <w:shd w:val="clear" w:color="auto" w:fill="1E1E1E"/>
+        <w:spacing w:after="0" w:line="285" w:lineRule="atLeast"/>
+        <w:rPr>
+          <w:rFonts w:ascii="Consolas" w:eastAsia="Times New Roman" w:hAnsi="Consolas" w:cs="Consolas"/>
+          <w:color w:val="D4D4D4"/>
+          <w:sz w:val="21"/>
+          <w:szCs w:val="21"/>
+          <w:lang w:val="en-US" w:eastAsia="es-ES"/>
+        </w:rPr>
+      </w:pPr>
+      <w:r>
+        <w:rPr>
+          <w:rFonts w:ascii="Consolas" w:eastAsia="Times New Roman" w:hAnsi="Consolas" w:cs="Consolas"/>
+          <w:color w:val="D4D4D4"/>
+          <w:sz w:val="21"/>
+          <w:szCs w:val="21"/>
+          <w:lang w:val="en-US" w:eastAsia="es-ES"/>
+        </w:rPr>
+        <w:t xml:space="preserve">  </w:t>
+      </w:r>
+      <w:proofErr w:type="gramStart"/>
+      <w:r>
+        <w:rPr>
+          <w:rFonts w:ascii="Consolas" w:eastAsia="Times New Roman" w:hAnsi="Consolas" w:cs="Consolas"/>
+          <w:color w:val="9CDCFE"/>
+          <w:sz w:val="21"/>
+          <w:szCs w:val="21"/>
+          <w:lang w:val="en-US" w:eastAsia="es-ES"/>
+        </w:rPr>
+        <w:t>declarations</w:t>
+      </w:r>
+      <w:proofErr w:type="gramEnd"/>
+      <w:r>
+        <w:rPr>
+          <w:rFonts w:ascii="Consolas" w:eastAsia="Times New Roman" w:hAnsi="Consolas" w:cs="Consolas"/>
+          <w:color w:val="9CDCFE"/>
+          <w:sz w:val="21"/>
+          <w:szCs w:val="21"/>
+          <w:lang w:val="en-US" w:eastAsia="es-ES"/>
+        </w:rPr>
+        <w:t>:</w:t>
+      </w:r>
+      <w:r>
+        <w:rPr>
+          <w:rFonts w:ascii="Consolas" w:eastAsia="Times New Roman" w:hAnsi="Consolas" w:cs="Consolas"/>
+          <w:color w:val="D4D4D4"/>
+          <w:sz w:val="21"/>
+          <w:szCs w:val="21"/>
+          <w:lang w:val="en-US" w:eastAsia="es-ES"/>
+        </w:rPr>
+        <w:t xml:space="preserve"> [</w:t>
+      </w:r>
+      <w:proofErr w:type="spellStart"/>
+      <w:r>
+        <w:rPr>
+          <w:rFonts w:ascii="Consolas" w:eastAsia="Times New Roman" w:hAnsi="Consolas" w:cs="Consolas"/>
+          <w:color w:val="9CDCFE"/>
+          <w:sz w:val="21"/>
+          <w:szCs w:val="21"/>
+          <w:lang w:val="en-US" w:eastAsia="es-ES"/>
+        </w:rPr>
+        <w:t>CabezaComponent</w:t>
+      </w:r>
+      <w:proofErr w:type="spellEnd"/>
+      <w:r>
+        <w:rPr>
+          <w:rFonts w:ascii="Consolas" w:eastAsia="Times New Roman" w:hAnsi="Consolas" w:cs="Consolas"/>
+          <w:color w:val="D4D4D4"/>
+          <w:sz w:val="21"/>
+          <w:szCs w:val="21"/>
+          <w:lang w:val="en-US" w:eastAsia="es-ES"/>
+        </w:rPr>
+        <w:t>],</w:t>
+      </w:r>
+    </w:p>
+    <w:p>
+      <w:pPr>
+        <w:shd w:val="clear" w:color="auto" w:fill="1E1E1E"/>
+        <w:spacing w:after="0" w:line="285" w:lineRule="atLeast"/>
+        <w:rPr>
+          <w:rFonts w:ascii="Consolas" w:eastAsia="Times New Roman" w:hAnsi="Consolas" w:cs="Consolas"/>
+          <w:color w:val="D4D4D4"/>
+          <w:sz w:val="21"/>
+          <w:szCs w:val="21"/>
+          <w:lang w:eastAsia="es-ES"/>
+        </w:rPr>
+      </w:pPr>
+      <w:r>
+        <w:rPr>
+          <w:rFonts w:ascii="Consolas" w:eastAsia="Times New Roman" w:hAnsi="Consolas" w:cs="Consolas"/>
+          <w:color w:val="D4D4D4"/>
+          <w:sz w:val="21"/>
+          <w:szCs w:val="21"/>
+          <w:lang w:val="en-US" w:eastAsia="es-ES"/>
+        </w:rPr>
+        <w:t xml:space="preserve">  </w:t>
+      </w:r>
+      <w:proofErr w:type="spellStart"/>
+      <w:r>
+        <w:rPr>
+          <w:rFonts w:ascii="Consolas" w:eastAsia="Times New Roman" w:hAnsi="Consolas" w:cs="Consolas"/>
+          <w:color w:val="9CDCFE"/>
+          <w:sz w:val="21"/>
+          <w:szCs w:val="21"/>
+          <w:lang w:eastAsia="es-ES"/>
+        </w:rPr>
+        <w:t>exports</w:t>
+      </w:r>
+      <w:proofErr w:type="spellEnd"/>
+      <w:r>
+        <w:rPr>
+          <w:rFonts w:ascii="Consolas" w:eastAsia="Times New Roman" w:hAnsi="Consolas" w:cs="Consolas"/>
+          <w:color w:val="9CDCFE"/>
+          <w:sz w:val="21"/>
+          <w:szCs w:val="21"/>
+          <w:lang w:eastAsia="es-ES"/>
+        </w:rPr>
+        <w:t>:</w:t>
+      </w:r>
+      <w:r>
+        <w:rPr>
+          <w:rFonts w:ascii="Consolas" w:eastAsia="Times New Roman" w:hAnsi="Consolas" w:cs="Consolas"/>
+          <w:color w:val="D4D4D4"/>
+          <w:sz w:val="21"/>
+          <w:szCs w:val="21"/>
+          <w:lang w:eastAsia="es-ES"/>
+        </w:rPr>
+        <w:t xml:space="preserve"> [</w:t>
+      </w:r>
+      <w:proofErr w:type="spellStart"/>
+      <w:r>
+        <w:rPr>
+          <w:rFonts w:ascii="Consolas" w:eastAsia="Times New Roman" w:hAnsi="Consolas" w:cs="Consolas"/>
+          <w:color w:val="9CDCFE"/>
+          <w:sz w:val="21"/>
+          <w:szCs w:val="21"/>
+          <w:lang w:eastAsia="es-ES"/>
+        </w:rPr>
+        <w:t>CabezaComponent</w:t>
+      </w:r>
+      <w:proofErr w:type="spellEnd"/>
+      <w:r>
+        <w:rPr>
+          <w:rFonts w:ascii="Consolas" w:eastAsia="Times New Roman" w:hAnsi="Consolas" w:cs="Consolas"/>
+          <w:color w:val="D4D4D4"/>
+          <w:sz w:val="21"/>
+          <w:szCs w:val="21"/>
+          <w:lang w:eastAsia="es-ES"/>
+        </w:rPr>
+        <w:t>]</w:t>
+      </w:r>
+    </w:p>
+    <w:p>
+      <w:pPr>
+        <w:shd w:val="clear" w:color="auto" w:fill="1E1E1E"/>
+        <w:spacing w:after="0" w:line="285" w:lineRule="atLeast"/>
+        <w:rPr>
+          <w:rFonts w:ascii="Consolas" w:eastAsia="Times New Roman" w:hAnsi="Consolas" w:cs="Consolas"/>
+          <w:color w:val="D4D4D4"/>
+          <w:sz w:val="21"/>
+          <w:szCs w:val="21"/>
+          <w:lang w:eastAsia="es-ES"/>
+        </w:rPr>
+      </w:pPr>
+      <w:r>
+        <w:rPr>
+          <w:rFonts w:ascii="Consolas" w:eastAsia="Times New Roman" w:hAnsi="Consolas" w:cs="Consolas"/>
+          <w:color w:val="D4D4D4"/>
+          <w:sz w:val="21"/>
+          <w:szCs w:val="21"/>
+          <w:lang w:eastAsia="es-ES"/>
+        </w:rPr>
+        <w:t>})</w:t>
+      </w:r>
+    </w:p>
+    <w:p>
+      <w:pPr>
+        <w:spacing w:after="0"/>
+      </w:pPr>
+    </w:p>
+    <w:p>
+      <w:pPr>
+        <w:spacing w:after="0"/>
+      </w:pPr>
+      <w:r>
+        <w:t xml:space="preserve">En el </w:t>
+      </w:r>
+      <w:proofErr w:type="spellStart"/>
+      <w:proofErr w:type="gramStart"/>
+      <w:r>
+        <w:t>pie.component</w:t>
+      </w:r>
+      <w:proofErr w:type="gramEnd"/>
+      <w:r>
+        <w:t>.ts</w:t>
+      </w:r>
+      <w:proofErr w:type="spellEnd"/>
+      <w:r>
+        <w:t xml:space="preserve"> ponemos</w:t>
+      </w:r>
+    </w:p>
+    <w:p>
+      <w:pPr>
+        <w:shd w:val="clear" w:color="auto" w:fill="1E1E1E"/>
+        <w:spacing w:after="0" w:line="285" w:lineRule="atLeast"/>
+        <w:rPr>
+          <w:rFonts w:ascii="Consolas" w:eastAsia="Times New Roman" w:hAnsi="Consolas" w:cs="Consolas"/>
+          <w:color w:val="D4D4D4"/>
+          <w:sz w:val="21"/>
+          <w:szCs w:val="21"/>
+          <w:lang w:val="en-US" w:eastAsia="es-ES"/>
+        </w:rPr>
+      </w:pPr>
+      <w:r>
+        <w:rPr>
+          <w:rFonts w:ascii="Consolas" w:eastAsia="Times New Roman" w:hAnsi="Consolas" w:cs="Consolas"/>
+          <w:color w:val="D4D4D4"/>
+          <w:sz w:val="21"/>
+          <w:szCs w:val="21"/>
+          <w:lang w:val="en-US" w:eastAsia="es-ES"/>
+        </w:rPr>
+        <w:t xml:space="preserve">  </w:t>
+      </w:r>
+      <w:proofErr w:type="spellStart"/>
+      <w:proofErr w:type="gramStart"/>
+      <w:r>
+        <w:rPr>
+          <w:rFonts w:ascii="Consolas" w:eastAsia="Times New Roman" w:hAnsi="Consolas" w:cs="Consolas"/>
+          <w:color w:val="DCDCAA"/>
+          <w:sz w:val="21"/>
+          <w:szCs w:val="21"/>
+          <w:lang w:val="en-US" w:eastAsia="es-ES"/>
+        </w:rPr>
+        <w:t>ngOnInit</w:t>
+      </w:r>
+      <w:proofErr w:type="spellEnd"/>
+      <w:r>
+        <w:rPr>
+          <w:rFonts w:ascii="Consolas" w:eastAsia="Times New Roman" w:hAnsi="Consolas" w:cs="Consolas"/>
+          <w:color w:val="D4D4D4"/>
+          <w:sz w:val="21"/>
+          <w:szCs w:val="21"/>
+          <w:lang w:val="en-US" w:eastAsia="es-ES"/>
+        </w:rPr>
+        <w:t>(</w:t>
+      </w:r>
+      <w:proofErr w:type="gramEnd"/>
+      <w:r>
+        <w:rPr>
+          <w:rFonts w:ascii="Consolas" w:eastAsia="Times New Roman" w:hAnsi="Consolas" w:cs="Consolas"/>
+          <w:color w:val="D4D4D4"/>
+          <w:sz w:val="21"/>
+          <w:szCs w:val="21"/>
+          <w:lang w:val="en-US" w:eastAsia="es-ES"/>
+        </w:rPr>
+        <w:t>) {</w:t>
+      </w:r>
+    </w:p>
+    <w:p>
+      <w:pPr>
+        <w:shd w:val="clear" w:color="auto" w:fill="1E1E1E"/>
+        <w:spacing w:after="0" w:line="285" w:lineRule="atLeast"/>
+        <w:rPr>
+          <w:rFonts w:ascii="Consolas" w:eastAsia="Times New Roman" w:hAnsi="Consolas" w:cs="Consolas"/>
+          <w:color w:val="D4D4D4"/>
+          <w:sz w:val="21"/>
+          <w:szCs w:val="21"/>
+          <w:lang w:val="en-US" w:eastAsia="es-ES"/>
+        </w:rPr>
+      </w:pPr>
+      <w:r>
+        <w:rPr>
+          <w:rFonts w:ascii="Consolas" w:eastAsia="Times New Roman" w:hAnsi="Consolas" w:cs="Consolas"/>
+          <w:color w:val="D4D4D4"/>
+          <w:sz w:val="21"/>
+          <w:szCs w:val="21"/>
+          <w:lang w:val="en-US" w:eastAsia="es-ES"/>
+        </w:rPr>
+        <w:t xml:space="preserve">    </w:t>
+      </w:r>
+      <w:proofErr w:type="spellStart"/>
+      <w:r>
+        <w:rPr>
+          <w:rFonts w:ascii="Consolas" w:eastAsia="Times New Roman" w:hAnsi="Consolas" w:cs="Consolas"/>
+          <w:color w:val="569CD6"/>
+          <w:sz w:val="21"/>
+          <w:szCs w:val="21"/>
+          <w:lang w:val="en-US" w:eastAsia="es-ES"/>
+        </w:rPr>
+        <w:t>this</w:t>
+      </w:r>
+      <w:r>
+        <w:rPr>
+          <w:rFonts w:ascii="Consolas" w:eastAsia="Times New Roman" w:hAnsi="Consolas" w:cs="Consolas"/>
+          <w:color w:val="D4D4D4"/>
+          <w:sz w:val="21"/>
+          <w:szCs w:val="21"/>
+          <w:lang w:val="en-US" w:eastAsia="es-ES"/>
+        </w:rPr>
+        <w:t>.</w:t>
+      </w:r>
+      <w:r>
+        <w:rPr>
+          <w:rFonts w:ascii="Consolas" w:eastAsia="Times New Roman" w:hAnsi="Consolas" w:cs="Consolas"/>
+          <w:color w:val="9CDCFE"/>
+          <w:sz w:val="21"/>
+          <w:szCs w:val="21"/>
+          <w:lang w:val="en-US" w:eastAsia="es-ES"/>
+        </w:rPr>
+        <w:t>autor</w:t>
+      </w:r>
+      <w:proofErr w:type="spellEnd"/>
+      <w:r>
+        <w:rPr>
+          <w:rFonts w:ascii="Consolas" w:eastAsia="Times New Roman" w:hAnsi="Consolas" w:cs="Consolas"/>
+          <w:color w:val="D4D4D4"/>
+          <w:sz w:val="21"/>
+          <w:szCs w:val="21"/>
+          <w:lang w:val="en-US" w:eastAsia="es-ES"/>
+        </w:rPr>
+        <w:t xml:space="preserve"> = </w:t>
+      </w:r>
+      <w:r>
+        <w:rPr>
+          <w:rFonts w:ascii="Consolas" w:eastAsia="Times New Roman" w:hAnsi="Consolas" w:cs="Consolas"/>
+          <w:color w:val="CE9178"/>
+          <w:sz w:val="21"/>
+          <w:szCs w:val="21"/>
+          <w:lang w:val="en-US" w:eastAsia="es-ES"/>
+        </w:rPr>
+        <w:t>'Raul López'</w:t>
+      </w:r>
+      <w:r>
+        <w:rPr>
+          <w:rFonts w:ascii="Consolas" w:eastAsia="Times New Roman" w:hAnsi="Consolas" w:cs="Consolas"/>
+          <w:color w:val="D4D4D4"/>
+          <w:sz w:val="21"/>
+          <w:szCs w:val="21"/>
+          <w:lang w:val="en-US" w:eastAsia="es-ES"/>
+        </w:rPr>
+        <w:t>;</w:t>
+      </w:r>
+    </w:p>
+    <w:p>
+      <w:pPr>
+        <w:shd w:val="clear" w:color="auto" w:fill="1E1E1E"/>
+        <w:spacing w:after="0" w:line="285" w:lineRule="atLeast"/>
+        <w:rPr>
+          <w:rFonts w:ascii="Consolas" w:eastAsia="Times New Roman" w:hAnsi="Consolas" w:cs="Consolas"/>
+          <w:color w:val="D4D4D4"/>
+          <w:sz w:val="21"/>
+          <w:szCs w:val="21"/>
+          <w:lang w:eastAsia="es-ES"/>
+        </w:rPr>
+      </w:pPr>
+      <w:r>
+        <w:rPr>
+          <w:rFonts w:ascii="Consolas" w:eastAsia="Times New Roman" w:hAnsi="Consolas" w:cs="Consolas"/>
+          <w:color w:val="D4D4D4"/>
+          <w:sz w:val="21"/>
+          <w:szCs w:val="21"/>
+          <w:lang w:val="en-US" w:eastAsia="es-ES"/>
+        </w:rPr>
+        <w:t xml:space="preserve">    </w:t>
+      </w:r>
+      <w:proofErr w:type="spellStart"/>
+      <w:proofErr w:type="gramStart"/>
+      <w:r>
+        <w:rPr>
+          <w:rFonts w:ascii="Consolas" w:eastAsia="Times New Roman" w:hAnsi="Consolas" w:cs="Consolas"/>
+          <w:color w:val="569CD6"/>
+          <w:sz w:val="21"/>
+          <w:szCs w:val="21"/>
+          <w:lang w:eastAsia="es-ES"/>
+        </w:rPr>
+        <w:t>this</w:t>
+      </w:r>
+      <w:r>
+        <w:rPr>
+          <w:rFonts w:ascii="Consolas" w:eastAsia="Times New Roman" w:hAnsi="Consolas" w:cs="Consolas"/>
+          <w:color w:val="D4D4D4"/>
+          <w:sz w:val="21"/>
+          <w:szCs w:val="21"/>
+          <w:lang w:eastAsia="es-ES"/>
+        </w:rPr>
+        <w:t>.</w:t>
+      </w:r>
+      <w:r>
+        <w:rPr>
+          <w:rFonts w:ascii="Consolas" w:eastAsia="Times New Roman" w:hAnsi="Consolas" w:cs="Consolas"/>
+          <w:color w:val="9CDCFE"/>
+          <w:sz w:val="21"/>
+          <w:szCs w:val="21"/>
+          <w:lang w:eastAsia="es-ES"/>
+        </w:rPr>
+        <w:t>anno</w:t>
+      </w:r>
+      <w:proofErr w:type="spellEnd"/>
+      <w:proofErr w:type="gramEnd"/>
+      <w:r>
+        <w:rPr>
+          <w:rFonts w:ascii="Consolas" w:eastAsia="Times New Roman" w:hAnsi="Consolas" w:cs="Consolas"/>
+          <w:color w:val="D4D4D4"/>
+          <w:sz w:val="21"/>
+          <w:szCs w:val="21"/>
+          <w:lang w:eastAsia="es-ES"/>
+        </w:rPr>
+        <w:t xml:space="preserve"> = </w:t>
+      </w:r>
+      <w:r>
+        <w:rPr>
+          <w:rFonts w:ascii="Consolas" w:eastAsia="Times New Roman" w:hAnsi="Consolas" w:cs="Consolas"/>
+          <w:color w:val="CE9178"/>
+          <w:sz w:val="21"/>
+          <w:szCs w:val="21"/>
+          <w:lang w:eastAsia="es-ES"/>
+        </w:rPr>
+        <w:t>'2017'</w:t>
+      </w:r>
+      <w:r>
+        <w:rPr>
+          <w:rFonts w:ascii="Consolas" w:eastAsia="Times New Roman" w:hAnsi="Consolas" w:cs="Consolas"/>
+          <w:color w:val="D4D4D4"/>
+          <w:sz w:val="21"/>
+          <w:szCs w:val="21"/>
+          <w:lang w:eastAsia="es-ES"/>
+        </w:rPr>
+        <w:t>;</w:t>
+      </w:r>
+    </w:p>
+    <w:p>
+      <w:pPr>
+        <w:shd w:val="clear" w:color="auto" w:fill="1E1E1E"/>
+        <w:spacing w:after="0" w:line="285" w:lineRule="atLeast"/>
+        <w:rPr>
+          <w:rFonts w:ascii="Consolas" w:eastAsia="Times New Roman" w:hAnsi="Consolas" w:cs="Consolas"/>
+          <w:color w:val="D4D4D4"/>
+          <w:sz w:val="21"/>
+          <w:szCs w:val="21"/>
+          <w:lang w:eastAsia="es-ES"/>
+        </w:rPr>
+      </w:pPr>
+      <w:r>
+        <w:rPr>
+          <w:rFonts w:ascii="Consolas" w:eastAsia="Times New Roman" w:hAnsi="Consolas" w:cs="Consolas"/>
+          <w:color w:val="D4D4D4"/>
+          <w:sz w:val="21"/>
+          <w:szCs w:val="21"/>
+          <w:lang w:eastAsia="es-ES"/>
+        </w:rPr>
+        <w:t xml:space="preserve">  }</w:t>
+      </w:r>
+    </w:p>
+    <w:p>
+      <w:pPr>
+        <w:spacing w:after="0"/>
+      </w:pPr>
+    </w:p>
+    <w:p>
+      <w:pPr>
+        <w:spacing w:after="0"/>
+      </w:pPr>
+      <w:r>
+        <w:t>Y en pie.component.html ponemos</w:t>
+      </w:r>
+    </w:p>
+    <w:p>
+      <w:pPr>
+        <w:shd w:val="clear" w:color="auto" w:fill="1E1E1E"/>
+        <w:spacing w:after="0" w:line="285" w:lineRule="atLeast"/>
+        <w:rPr>
+          <w:rFonts w:ascii="Consolas" w:eastAsia="Times New Roman" w:hAnsi="Consolas" w:cs="Consolas"/>
+          <w:color w:val="D4D4D4"/>
+          <w:sz w:val="21"/>
+          <w:szCs w:val="21"/>
+          <w:lang w:eastAsia="es-ES"/>
+        </w:rPr>
+      </w:pPr>
+      <w:r>
+        <w:rPr>
+          <w:rFonts w:ascii="Consolas" w:eastAsia="Times New Roman" w:hAnsi="Consolas" w:cs="Consolas"/>
+          <w:color w:val="808080"/>
+          <w:sz w:val="21"/>
+          <w:szCs w:val="21"/>
+          <w:lang w:eastAsia="es-ES"/>
+        </w:rPr>
+        <w:t>&lt;</w:t>
+      </w:r>
+      <w:r>
+        <w:rPr>
+          <w:rFonts w:ascii="Consolas" w:eastAsia="Times New Roman" w:hAnsi="Consolas" w:cs="Consolas"/>
+          <w:color w:val="569CD6"/>
+          <w:sz w:val="21"/>
+          <w:szCs w:val="21"/>
+          <w:lang w:eastAsia="es-ES"/>
+        </w:rPr>
+        <w:t>p</w:t>
+      </w:r>
+      <w:r>
+        <w:rPr>
+          <w:rFonts w:ascii="Consolas" w:eastAsia="Times New Roman" w:hAnsi="Consolas" w:cs="Consolas"/>
+          <w:color w:val="808080"/>
+          <w:sz w:val="21"/>
+          <w:szCs w:val="21"/>
+          <w:lang w:eastAsia="es-ES"/>
+        </w:rPr>
+        <w:t>&gt;</w:t>
+      </w:r>
+    </w:p>
+    <w:p>
+      <w:pPr>
+        <w:shd w:val="clear" w:color="auto" w:fill="1E1E1E"/>
+        <w:spacing w:after="0" w:line="285" w:lineRule="atLeast"/>
+        <w:rPr>
+          <w:rFonts w:ascii="Consolas" w:eastAsia="Times New Roman" w:hAnsi="Consolas" w:cs="Consolas"/>
+          <w:color w:val="D4D4D4"/>
+          <w:sz w:val="21"/>
+          <w:szCs w:val="21"/>
+          <w:lang w:eastAsia="es-ES"/>
+        </w:rPr>
+      </w:pPr>
+      <w:r>
+        <w:rPr>
+          <w:rFonts w:ascii="Consolas" w:eastAsia="Times New Roman" w:hAnsi="Consolas" w:cs="Consolas"/>
+          <w:color w:val="D4D4D4"/>
+          <w:sz w:val="21"/>
+          <w:szCs w:val="21"/>
+          <w:lang w:eastAsia="es-ES"/>
+        </w:rPr>
+        <w:t xml:space="preserve">  {{autor}} - {{</w:t>
+      </w:r>
+      <w:proofErr w:type="spellStart"/>
+      <w:r>
+        <w:rPr>
+          <w:rFonts w:ascii="Consolas" w:eastAsia="Times New Roman" w:hAnsi="Consolas" w:cs="Consolas"/>
+          <w:color w:val="D4D4D4"/>
+          <w:sz w:val="21"/>
+          <w:szCs w:val="21"/>
+          <w:lang w:eastAsia="es-ES"/>
+        </w:rPr>
+        <w:t>anno</w:t>
+      </w:r>
+      <w:proofErr w:type="spellEnd"/>
+      <w:r>
+        <w:rPr>
+          <w:rFonts w:ascii="Consolas" w:eastAsia="Times New Roman" w:hAnsi="Consolas" w:cs="Consolas"/>
+          <w:color w:val="D4D4D4"/>
+          <w:sz w:val="21"/>
+          <w:szCs w:val="21"/>
+          <w:lang w:eastAsia="es-ES"/>
+        </w:rPr>
+        <w:t>}}</w:t>
+      </w:r>
+    </w:p>
+    <w:p>
+      <w:pPr>
+        <w:shd w:val="clear" w:color="auto" w:fill="1E1E1E"/>
+        <w:spacing w:after="0" w:line="285" w:lineRule="atLeast"/>
+        <w:rPr>
+          <w:rFonts w:ascii="Consolas" w:eastAsia="Times New Roman" w:hAnsi="Consolas" w:cs="Consolas"/>
+          <w:color w:val="D4D4D4"/>
+          <w:sz w:val="21"/>
+          <w:szCs w:val="21"/>
+          <w:lang w:eastAsia="es-ES"/>
+        </w:rPr>
+      </w:pPr>
+      <w:r>
+        <w:rPr>
+          <w:rFonts w:ascii="Consolas" w:eastAsia="Times New Roman" w:hAnsi="Consolas" w:cs="Consolas"/>
+          <w:color w:val="808080"/>
+          <w:sz w:val="21"/>
+          <w:szCs w:val="21"/>
+          <w:lang w:eastAsia="es-ES"/>
+        </w:rPr>
+        <w:t>&lt;/</w:t>
+      </w:r>
+      <w:r>
+        <w:rPr>
+          <w:rFonts w:ascii="Consolas" w:eastAsia="Times New Roman" w:hAnsi="Consolas" w:cs="Consolas"/>
+          <w:color w:val="569CD6"/>
+          <w:sz w:val="21"/>
+          <w:szCs w:val="21"/>
+          <w:lang w:eastAsia="es-ES"/>
+        </w:rPr>
+        <w:t>p</w:t>
+      </w:r>
+      <w:r>
+        <w:rPr>
+          <w:rFonts w:ascii="Consolas" w:eastAsia="Times New Roman" w:hAnsi="Consolas" w:cs="Consolas"/>
+          <w:color w:val="808080"/>
+          <w:sz w:val="21"/>
+          <w:szCs w:val="21"/>
+          <w:lang w:eastAsia="es-ES"/>
+        </w:rPr>
+        <w:t>&gt;</w:t>
+      </w:r>
+    </w:p>
+    <w:p>
+      <w:pPr>
+        <w:spacing w:after="0"/>
+      </w:pPr>
+    </w:p>
+    <w:p>
+      <w:pPr>
+        <w:spacing w:after="0"/>
+      </w:pPr>
+      <w:r>
+        <w:t>Las directivas estructurales modifican el DOM</w:t>
+      </w:r>
+      <w:r>
+        <w:t>. Son como componentes sin vista.</w:t>
+      </w:r>
       <w:bookmarkStart w:id="0" w:name="_GoBack"/>
       <w:bookmarkEnd w:id="0"/>
     </w:p>

</xml_diff>

<commit_message>
Ejemplo de doble binding
</commit_message>
<xml_diff>
--- a/documentacion/cursoAngular.docx
+++ b/documentacion/cursoAngular.docx
@@ -4730,6 +4730,1226 @@
       <w:r>
         <w:t>. Son como componentes sin vista.</w:t>
       </w:r>
+    </w:p>
+    <w:p>
+      <w:pPr>
+        <w:spacing w:after="0"/>
+      </w:pPr>
+    </w:p>
+    <w:p>
+      <w:pPr>
+        <w:spacing w:after="0"/>
+      </w:pPr>
+      <w:r>
+        <w:t xml:space="preserve">Para que funciones el doble </w:t>
+      </w:r>
+      <w:proofErr w:type="spellStart"/>
+      <w:r>
+        <w:t>bindig</w:t>
+      </w:r>
+      <w:proofErr w:type="spellEnd"/>
+      <w:r>
+        <w:t xml:space="preserve"> hay que importar:</w:t>
+      </w:r>
+    </w:p>
+    <w:p>
+      <w:pPr>
+        <w:shd w:val="clear" w:color="auto" w:fill="1E1E1E"/>
+        <w:spacing w:after="0" w:line="285" w:lineRule="atLeast"/>
+        <w:rPr>
+          <w:rFonts w:ascii="Consolas" w:eastAsia="Times New Roman" w:hAnsi="Consolas" w:cs="Consolas"/>
+          <w:color w:val="D4D4D4"/>
+          <w:sz w:val="21"/>
+          <w:szCs w:val="21"/>
+          <w:lang w:val="en-US" w:eastAsia="es-ES"/>
+        </w:rPr>
+      </w:pPr>
+      <w:proofErr w:type="gramStart"/>
+      <w:r>
+        <w:rPr>
+          <w:rFonts w:ascii="Consolas" w:eastAsia="Times New Roman" w:hAnsi="Consolas" w:cs="Consolas"/>
+          <w:color w:val="C586C0"/>
+          <w:sz w:val="21"/>
+          <w:szCs w:val="21"/>
+          <w:lang w:val="en-US" w:eastAsia="es-ES"/>
+        </w:rPr>
+        <w:t>import</w:t>
+      </w:r>
+      <w:proofErr w:type="gramEnd"/>
+      <w:r>
+        <w:rPr>
+          <w:rFonts w:ascii="Consolas" w:eastAsia="Times New Roman" w:hAnsi="Consolas" w:cs="Consolas"/>
+          <w:color w:val="D4D4D4"/>
+          <w:sz w:val="21"/>
+          <w:szCs w:val="21"/>
+          <w:lang w:val="en-US" w:eastAsia="es-ES"/>
+        </w:rPr>
+        <w:t xml:space="preserve"> { </w:t>
+      </w:r>
+      <w:proofErr w:type="spellStart"/>
+      <w:r>
+        <w:rPr>
+          <w:rFonts w:ascii="Consolas" w:eastAsia="Times New Roman" w:hAnsi="Consolas" w:cs="Consolas"/>
+          <w:color w:val="9CDCFE"/>
+          <w:sz w:val="21"/>
+          <w:szCs w:val="21"/>
+          <w:lang w:val="en-US" w:eastAsia="es-ES"/>
+        </w:rPr>
+        <w:t>FormsModule</w:t>
+      </w:r>
+      <w:proofErr w:type="spellEnd"/>
+      <w:r>
+        <w:rPr>
+          <w:rFonts w:ascii="Consolas" w:eastAsia="Times New Roman" w:hAnsi="Consolas" w:cs="Consolas"/>
+          <w:color w:val="D4D4D4"/>
+          <w:sz w:val="21"/>
+          <w:szCs w:val="21"/>
+          <w:lang w:val="en-US" w:eastAsia="es-ES"/>
+        </w:rPr>
+        <w:t xml:space="preserve"> } </w:t>
+      </w:r>
+      <w:r>
+        <w:rPr>
+          <w:rFonts w:ascii="Consolas" w:eastAsia="Times New Roman" w:hAnsi="Consolas" w:cs="Consolas"/>
+          <w:color w:val="C586C0"/>
+          <w:sz w:val="21"/>
+          <w:szCs w:val="21"/>
+          <w:lang w:val="en-US" w:eastAsia="es-ES"/>
+        </w:rPr>
+        <w:t>from</w:t>
+      </w:r>
+      <w:r>
+        <w:rPr>
+          <w:rFonts w:ascii="Consolas" w:eastAsia="Times New Roman" w:hAnsi="Consolas" w:cs="Consolas"/>
+          <w:color w:val="D4D4D4"/>
+          <w:sz w:val="21"/>
+          <w:szCs w:val="21"/>
+          <w:lang w:val="en-US" w:eastAsia="es-ES"/>
+        </w:rPr>
+        <w:t xml:space="preserve"> </w:t>
+      </w:r>
+      <w:r>
+        <w:rPr>
+          <w:rFonts w:ascii="Consolas" w:eastAsia="Times New Roman" w:hAnsi="Consolas" w:cs="Consolas"/>
+          <w:color w:val="CE9178"/>
+          <w:sz w:val="21"/>
+          <w:szCs w:val="21"/>
+          <w:lang w:val="en-US" w:eastAsia="es-ES"/>
+        </w:rPr>
+        <w:t>'@angular/forms'</w:t>
+      </w:r>
+      <w:r>
+        <w:rPr>
+          <w:rFonts w:ascii="Consolas" w:eastAsia="Times New Roman" w:hAnsi="Consolas" w:cs="Consolas"/>
+          <w:color w:val="D4D4D4"/>
+          <w:sz w:val="21"/>
+          <w:szCs w:val="21"/>
+          <w:lang w:val="en-US" w:eastAsia="es-ES"/>
+        </w:rPr>
+        <w:t>;</w:t>
+      </w:r>
+    </w:p>
+    <w:p>
+      <w:pPr>
+        <w:shd w:val="clear" w:color="auto" w:fill="1E1E1E"/>
+        <w:spacing w:after="0" w:line="285" w:lineRule="atLeast"/>
+        <w:rPr>
+          <w:rFonts w:ascii="Consolas" w:eastAsia="Times New Roman" w:hAnsi="Consolas" w:cs="Consolas"/>
+          <w:color w:val="D4D4D4"/>
+          <w:sz w:val="21"/>
+          <w:szCs w:val="21"/>
+          <w:lang w:val="en-US" w:eastAsia="es-ES"/>
+        </w:rPr>
+      </w:pPr>
+      <w:proofErr w:type="gramStart"/>
+      <w:r>
+        <w:rPr>
+          <w:rFonts w:ascii="Consolas" w:eastAsia="Times New Roman" w:hAnsi="Consolas" w:cs="Consolas"/>
+          <w:color w:val="C586C0"/>
+          <w:sz w:val="21"/>
+          <w:szCs w:val="21"/>
+          <w:lang w:val="en-US" w:eastAsia="es-ES"/>
+        </w:rPr>
+        <w:t>import</w:t>
+      </w:r>
+      <w:proofErr w:type="gramEnd"/>
+      <w:r>
+        <w:rPr>
+          <w:rFonts w:ascii="Consolas" w:eastAsia="Times New Roman" w:hAnsi="Consolas" w:cs="Consolas"/>
+          <w:color w:val="D4D4D4"/>
+          <w:sz w:val="21"/>
+          <w:szCs w:val="21"/>
+          <w:lang w:val="en-US" w:eastAsia="es-ES"/>
+        </w:rPr>
+        <w:t xml:space="preserve"> { </w:t>
+      </w:r>
+      <w:proofErr w:type="spellStart"/>
+      <w:r>
+        <w:rPr>
+          <w:rFonts w:ascii="Consolas" w:eastAsia="Times New Roman" w:hAnsi="Consolas" w:cs="Consolas"/>
+          <w:color w:val="9CDCFE"/>
+          <w:sz w:val="21"/>
+          <w:szCs w:val="21"/>
+          <w:lang w:val="en-US" w:eastAsia="es-ES"/>
+        </w:rPr>
+        <w:t>AppComponent</w:t>
+      </w:r>
+      <w:proofErr w:type="spellEnd"/>
+      <w:r>
+        <w:rPr>
+          <w:rFonts w:ascii="Consolas" w:eastAsia="Times New Roman" w:hAnsi="Consolas" w:cs="Consolas"/>
+          <w:color w:val="D4D4D4"/>
+          <w:sz w:val="21"/>
+          <w:szCs w:val="21"/>
+          <w:lang w:val="en-US" w:eastAsia="es-ES"/>
+        </w:rPr>
+        <w:t xml:space="preserve"> } </w:t>
+      </w:r>
+      <w:r>
+        <w:rPr>
+          <w:rFonts w:ascii="Consolas" w:eastAsia="Times New Roman" w:hAnsi="Consolas" w:cs="Consolas"/>
+          <w:color w:val="C586C0"/>
+          <w:sz w:val="21"/>
+          <w:szCs w:val="21"/>
+          <w:lang w:val="en-US" w:eastAsia="es-ES"/>
+        </w:rPr>
+        <w:t>from</w:t>
+      </w:r>
+      <w:r>
+        <w:rPr>
+          <w:rFonts w:ascii="Consolas" w:eastAsia="Times New Roman" w:hAnsi="Consolas" w:cs="Consolas"/>
+          <w:color w:val="D4D4D4"/>
+          <w:sz w:val="21"/>
+          <w:szCs w:val="21"/>
+          <w:lang w:val="en-US" w:eastAsia="es-ES"/>
+        </w:rPr>
+        <w:t xml:space="preserve"> </w:t>
+      </w:r>
+      <w:r>
+        <w:rPr>
+          <w:rFonts w:ascii="Consolas" w:eastAsia="Times New Roman" w:hAnsi="Consolas" w:cs="Consolas"/>
+          <w:color w:val="CE9178"/>
+          <w:sz w:val="21"/>
+          <w:szCs w:val="21"/>
+          <w:lang w:val="en-US" w:eastAsia="es-ES"/>
+        </w:rPr>
+        <w:t>'./</w:t>
+      </w:r>
+      <w:proofErr w:type="spellStart"/>
+      <w:r>
+        <w:rPr>
+          <w:rFonts w:ascii="Consolas" w:eastAsia="Times New Roman" w:hAnsi="Consolas" w:cs="Consolas"/>
+          <w:color w:val="CE9178"/>
+          <w:sz w:val="21"/>
+          <w:szCs w:val="21"/>
+          <w:lang w:val="en-US" w:eastAsia="es-ES"/>
+        </w:rPr>
+        <w:t>app.component</w:t>
+      </w:r>
+      <w:proofErr w:type="spellEnd"/>
+      <w:r>
+        <w:rPr>
+          <w:rFonts w:ascii="Consolas" w:eastAsia="Times New Roman" w:hAnsi="Consolas" w:cs="Consolas"/>
+          <w:color w:val="CE9178"/>
+          <w:sz w:val="21"/>
+          <w:szCs w:val="21"/>
+          <w:lang w:val="en-US" w:eastAsia="es-ES"/>
+        </w:rPr>
+        <w:t>'</w:t>
+      </w:r>
+      <w:r>
+        <w:rPr>
+          <w:rFonts w:ascii="Consolas" w:eastAsia="Times New Roman" w:hAnsi="Consolas" w:cs="Consolas"/>
+          <w:color w:val="D4D4D4"/>
+          <w:sz w:val="21"/>
+          <w:szCs w:val="21"/>
+          <w:lang w:val="en-US" w:eastAsia="es-ES"/>
+        </w:rPr>
+        <w:t>;</w:t>
+      </w:r>
+    </w:p>
+    <w:p>
+      <w:pPr>
+        <w:shd w:val="clear" w:color="auto" w:fill="1E1E1E"/>
+        <w:spacing w:after="0" w:line="285" w:lineRule="atLeast"/>
+        <w:rPr>
+          <w:rFonts w:ascii="Consolas" w:eastAsia="Times New Roman" w:hAnsi="Consolas" w:cs="Consolas"/>
+          <w:color w:val="D4D4D4"/>
+          <w:sz w:val="21"/>
+          <w:szCs w:val="21"/>
+          <w:lang w:val="en-US" w:eastAsia="es-ES"/>
+        </w:rPr>
+      </w:pPr>
+    </w:p>
+    <w:p>
+      <w:pPr>
+        <w:shd w:val="clear" w:color="auto" w:fill="1E1E1E"/>
+        <w:spacing w:after="0" w:line="285" w:lineRule="atLeast"/>
+        <w:rPr>
+          <w:rFonts w:ascii="Consolas" w:eastAsia="Times New Roman" w:hAnsi="Consolas" w:cs="Consolas"/>
+          <w:color w:val="D4D4D4"/>
+          <w:sz w:val="21"/>
+          <w:szCs w:val="21"/>
+          <w:lang w:val="en-US" w:eastAsia="es-ES"/>
+        </w:rPr>
+      </w:pPr>
+      <w:proofErr w:type="gramStart"/>
+      <w:r>
+        <w:rPr>
+          <w:rFonts w:ascii="Consolas" w:eastAsia="Times New Roman" w:hAnsi="Consolas" w:cs="Consolas"/>
+          <w:color w:val="D4D4D4"/>
+          <w:sz w:val="21"/>
+          <w:szCs w:val="21"/>
+          <w:lang w:val="en-US" w:eastAsia="es-ES"/>
+        </w:rPr>
+        <w:t>@</w:t>
+      </w:r>
+      <w:proofErr w:type="spellStart"/>
+      <w:r>
+        <w:rPr>
+          <w:rFonts w:ascii="Consolas" w:eastAsia="Times New Roman" w:hAnsi="Consolas" w:cs="Consolas"/>
+          <w:color w:val="DCDCAA"/>
+          <w:sz w:val="21"/>
+          <w:szCs w:val="21"/>
+          <w:lang w:val="en-US" w:eastAsia="es-ES"/>
+        </w:rPr>
+        <w:t>NgModule</w:t>
+      </w:r>
+      <w:proofErr w:type="spellEnd"/>
+      <w:r>
+        <w:rPr>
+          <w:rFonts w:ascii="Consolas" w:eastAsia="Times New Roman" w:hAnsi="Consolas" w:cs="Consolas"/>
+          <w:color w:val="D4D4D4"/>
+          <w:sz w:val="21"/>
+          <w:szCs w:val="21"/>
+          <w:lang w:val="en-US" w:eastAsia="es-ES"/>
+        </w:rPr>
+        <w:t>({</w:t>
+      </w:r>
+      <w:proofErr w:type="gramEnd"/>
+    </w:p>
+    <w:p>
+      <w:pPr>
+        <w:shd w:val="clear" w:color="auto" w:fill="1E1E1E"/>
+        <w:spacing w:after="0" w:line="285" w:lineRule="atLeast"/>
+        <w:rPr>
+          <w:rFonts w:ascii="Consolas" w:eastAsia="Times New Roman" w:hAnsi="Consolas" w:cs="Consolas"/>
+          <w:color w:val="D4D4D4"/>
+          <w:sz w:val="21"/>
+          <w:szCs w:val="21"/>
+          <w:lang w:val="en-US" w:eastAsia="es-ES"/>
+        </w:rPr>
+      </w:pPr>
+      <w:r>
+        <w:rPr>
+          <w:rFonts w:ascii="Consolas" w:eastAsia="Times New Roman" w:hAnsi="Consolas" w:cs="Consolas"/>
+          <w:color w:val="D4D4D4"/>
+          <w:sz w:val="21"/>
+          <w:szCs w:val="21"/>
+          <w:lang w:val="en-US" w:eastAsia="es-ES"/>
+        </w:rPr>
+        <w:t xml:space="preserve">  </w:t>
+      </w:r>
+      <w:proofErr w:type="gramStart"/>
+      <w:r>
+        <w:rPr>
+          <w:rFonts w:ascii="Consolas" w:eastAsia="Times New Roman" w:hAnsi="Consolas" w:cs="Consolas"/>
+          <w:color w:val="9CDCFE"/>
+          <w:sz w:val="21"/>
+          <w:szCs w:val="21"/>
+          <w:lang w:val="en-US" w:eastAsia="es-ES"/>
+        </w:rPr>
+        <w:t>declarations</w:t>
+      </w:r>
+      <w:proofErr w:type="gramEnd"/>
+      <w:r>
+        <w:rPr>
+          <w:rFonts w:ascii="Consolas" w:eastAsia="Times New Roman" w:hAnsi="Consolas" w:cs="Consolas"/>
+          <w:color w:val="9CDCFE"/>
+          <w:sz w:val="21"/>
+          <w:szCs w:val="21"/>
+          <w:lang w:val="en-US" w:eastAsia="es-ES"/>
+        </w:rPr>
+        <w:t>:</w:t>
+      </w:r>
+      <w:r>
+        <w:rPr>
+          <w:rFonts w:ascii="Consolas" w:eastAsia="Times New Roman" w:hAnsi="Consolas" w:cs="Consolas"/>
+          <w:color w:val="D4D4D4"/>
+          <w:sz w:val="21"/>
+          <w:szCs w:val="21"/>
+          <w:lang w:val="en-US" w:eastAsia="es-ES"/>
+        </w:rPr>
+        <w:t xml:space="preserve"> [</w:t>
+      </w:r>
+    </w:p>
+    <w:p>
+      <w:pPr>
+        <w:shd w:val="clear" w:color="auto" w:fill="1E1E1E"/>
+        <w:spacing w:after="0" w:line="285" w:lineRule="atLeast"/>
+        <w:rPr>
+          <w:rFonts w:ascii="Consolas" w:eastAsia="Times New Roman" w:hAnsi="Consolas" w:cs="Consolas"/>
+          <w:color w:val="D4D4D4"/>
+          <w:sz w:val="21"/>
+          <w:szCs w:val="21"/>
+          <w:lang w:val="en-US" w:eastAsia="es-ES"/>
+        </w:rPr>
+      </w:pPr>
+      <w:r>
+        <w:rPr>
+          <w:rFonts w:ascii="Consolas" w:eastAsia="Times New Roman" w:hAnsi="Consolas" w:cs="Consolas"/>
+          <w:color w:val="D4D4D4"/>
+          <w:sz w:val="21"/>
+          <w:szCs w:val="21"/>
+          <w:lang w:val="en-US" w:eastAsia="es-ES"/>
+        </w:rPr>
+        <w:t xml:space="preserve">    </w:t>
+      </w:r>
+      <w:proofErr w:type="spellStart"/>
+      <w:r>
+        <w:rPr>
+          <w:rFonts w:ascii="Consolas" w:eastAsia="Times New Roman" w:hAnsi="Consolas" w:cs="Consolas"/>
+          <w:color w:val="9CDCFE"/>
+          <w:sz w:val="21"/>
+          <w:szCs w:val="21"/>
+          <w:lang w:val="en-US" w:eastAsia="es-ES"/>
+        </w:rPr>
+        <w:t>AppComponent</w:t>
+      </w:r>
+      <w:proofErr w:type="spellEnd"/>
+    </w:p>
+    <w:p>
+      <w:pPr>
+        <w:shd w:val="clear" w:color="auto" w:fill="1E1E1E"/>
+        <w:spacing w:after="0" w:line="285" w:lineRule="atLeast"/>
+        <w:rPr>
+          <w:rFonts w:ascii="Consolas" w:eastAsia="Times New Roman" w:hAnsi="Consolas" w:cs="Consolas"/>
+          <w:color w:val="D4D4D4"/>
+          <w:sz w:val="21"/>
+          <w:szCs w:val="21"/>
+          <w:lang w:val="en-US" w:eastAsia="es-ES"/>
+        </w:rPr>
+      </w:pPr>
+      <w:r>
+        <w:rPr>
+          <w:rFonts w:ascii="Consolas" w:eastAsia="Times New Roman" w:hAnsi="Consolas" w:cs="Consolas"/>
+          <w:color w:val="D4D4D4"/>
+          <w:sz w:val="21"/>
+          <w:szCs w:val="21"/>
+          <w:lang w:val="en-US" w:eastAsia="es-ES"/>
+        </w:rPr>
+        <w:t xml:space="preserve">  ],</w:t>
+      </w:r>
+    </w:p>
+    <w:p>
+      <w:pPr>
+        <w:shd w:val="clear" w:color="auto" w:fill="1E1E1E"/>
+        <w:spacing w:after="0" w:line="285" w:lineRule="atLeast"/>
+        <w:rPr>
+          <w:rFonts w:ascii="Consolas" w:eastAsia="Times New Roman" w:hAnsi="Consolas" w:cs="Consolas"/>
+          <w:color w:val="D4D4D4"/>
+          <w:sz w:val="21"/>
+          <w:szCs w:val="21"/>
+          <w:lang w:val="en-US" w:eastAsia="es-ES"/>
+        </w:rPr>
+      </w:pPr>
+      <w:r>
+        <w:rPr>
+          <w:rFonts w:ascii="Consolas" w:eastAsia="Times New Roman" w:hAnsi="Consolas" w:cs="Consolas"/>
+          <w:color w:val="D4D4D4"/>
+          <w:sz w:val="21"/>
+          <w:szCs w:val="21"/>
+          <w:lang w:val="en-US" w:eastAsia="es-ES"/>
+        </w:rPr>
+        <w:t xml:space="preserve">  </w:t>
+      </w:r>
+      <w:proofErr w:type="gramStart"/>
+      <w:r>
+        <w:rPr>
+          <w:rFonts w:ascii="Consolas" w:eastAsia="Times New Roman" w:hAnsi="Consolas" w:cs="Consolas"/>
+          <w:color w:val="9CDCFE"/>
+          <w:sz w:val="21"/>
+          <w:szCs w:val="21"/>
+          <w:lang w:val="en-US" w:eastAsia="es-ES"/>
+        </w:rPr>
+        <w:t>imports</w:t>
+      </w:r>
+      <w:proofErr w:type="gramEnd"/>
+      <w:r>
+        <w:rPr>
+          <w:rFonts w:ascii="Consolas" w:eastAsia="Times New Roman" w:hAnsi="Consolas" w:cs="Consolas"/>
+          <w:color w:val="9CDCFE"/>
+          <w:sz w:val="21"/>
+          <w:szCs w:val="21"/>
+          <w:lang w:val="en-US" w:eastAsia="es-ES"/>
+        </w:rPr>
+        <w:t>:</w:t>
+      </w:r>
+      <w:r>
+        <w:rPr>
+          <w:rFonts w:ascii="Consolas" w:eastAsia="Times New Roman" w:hAnsi="Consolas" w:cs="Consolas"/>
+          <w:color w:val="D4D4D4"/>
+          <w:sz w:val="21"/>
+          <w:szCs w:val="21"/>
+          <w:lang w:val="en-US" w:eastAsia="es-ES"/>
+        </w:rPr>
+        <w:t xml:space="preserve"> [</w:t>
+      </w:r>
+    </w:p>
+    <w:p>
+      <w:pPr>
+        <w:shd w:val="clear" w:color="auto" w:fill="1E1E1E"/>
+        <w:spacing w:after="0" w:line="285" w:lineRule="atLeast"/>
+        <w:rPr>
+          <w:rFonts w:ascii="Consolas" w:eastAsia="Times New Roman" w:hAnsi="Consolas" w:cs="Consolas"/>
+          <w:color w:val="D4D4D4"/>
+          <w:sz w:val="21"/>
+          <w:szCs w:val="21"/>
+          <w:lang w:val="en-US" w:eastAsia="es-ES"/>
+        </w:rPr>
+      </w:pPr>
+      <w:r>
+        <w:rPr>
+          <w:rFonts w:ascii="Consolas" w:eastAsia="Times New Roman" w:hAnsi="Consolas" w:cs="Consolas"/>
+          <w:color w:val="D4D4D4"/>
+          <w:sz w:val="21"/>
+          <w:szCs w:val="21"/>
+          <w:lang w:val="en-US" w:eastAsia="es-ES"/>
+        </w:rPr>
+        <w:t xml:space="preserve">    </w:t>
+      </w:r>
+      <w:proofErr w:type="spellStart"/>
+      <w:r>
+        <w:rPr>
+          <w:rFonts w:ascii="Consolas" w:eastAsia="Times New Roman" w:hAnsi="Consolas" w:cs="Consolas"/>
+          <w:color w:val="9CDCFE"/>
+          <w:sz w:val="21"/>
+          <w:szCs w:val="21"/>
+          <w:lang w:val="en-US" w:eastAsia="es-ES"/>
+        </w:rPr>
+        <w:t>BrowserModule</w:t>
+      </w:r>
+      <w:proofErr w:type="spellEnd"/>
+      <w:r>
+        <w:rPr>
+          <w:rFonts w:ascii="Consolas" w:eastAsia="Times New Roman" w:hAnsi="Consolas" w:cs="Consolas"/>
+          <w:color w:val="D4D4D4"/>
+          <w:sz w:val="21"/>
+          <w:szCs w:val="21"/>
+          <w:lang w:val="en-US" w:eastAsia="es-ES"/>
+        </w:rPr>
+        <w:t>,</w:t>
+      </w:r>
+    </w:p>
+    <w:p>
+      <w:pPr>
+        <w:shd w:val="clear" w:color="auto" w:fill="1E1E1E"/>
+        <w:spacing w:after="0" w:line="285" w:lineRule="atLeast"/>
+        <w:rPr>
+          <w:rFonts w:ascii="Consolas" w:eastAsia="Times New Roman" w:hAnsi="Consolas" w:cs="Consolas"/>
+          <w:color w:val="D4D4D4"/>
+          <w:sz w:val="21"/>
+          <w:szCs w:val="21"/>
+          <w:lang w:eastAsia="es-ES"/>
+        </w:rPr>
+      </w:pPr>
+      <w:r>
+        <w:rPr>
+          <w:rFonts w:ascii="Consolas" w:eastAsia="Times New Roman" w:hAnsi="Consolas" w:cs="Consolas"/>
+          <w:color w:val="D4D4D4"/>
+          <w:sz w:val="21"/>
+          <w:szCs w:val="21"/>
+          <w:lang w:val="en-US" w:eastAsia="es-ES"/>
+        </w:rPr>
+        <w:t xml:space="preserve">    </w:t>
+      </w:r>
+      <w:proofErr w:type="spellStart"/>
+      <w:r>
+        <w:rPr>
+          <w:rFonts w:ascii="Consolas" w:eastAsia="Times New Roman" w:hAnsi="Consolas" w:cs="Consolas"/>
+          <w:color w:val="9CDCFE"/>
+          <w:sz w:val="21"/>
+          <w:szCs w:val="21"/>
+          <w:lang w:eastAsia="es-ES"/>
+        </w:rPr>
+        <w:t>CommonsModule</w:t>
+      </w:r>
+      <w:proofErr w:type="spellEnd"/>
+      <w:r>
+        <w:rPr>
+          <w:rFonts w:ascii="Consolas" w:eastAsia="Times New Roman" w:hAnsi="Consolas" w:cs="Consolas"/>
+          <w:color w:val="D4D4D4"/>
+          <w:sz w:val="21"/>
+          <w:szCs w:val="21"/>
+          <w:lang w:eastAsia="es-ES"/>
+        </w:rPr>
+        <w:t>,</w:t>
+      </w:r>
+    </w:p>
+    <w:p>
+      <w:pPr>
+        <w:shd w:val="clear" w:color="auto" w:fill="1E1E1E"/>
+        <w:spacing w:after="0" w:line="285" w:lineRule="atLeast"/>
+        <w:rPr>
+          <w:rFonts w:ascii="Consolas" w:eastAsia="Times New Roman" w:hAnsi="Consolas" w:cs="Consolas"/>
+          <w:color w:val="D4D4D4"/>
+          <w:sz w:val="21"/>
+          <w:szCs w:val="21"/>
+          <w:lang w:eastAsia="es-ES"/>
+        </w:rPr>
+      </w:pPr>
+      <w:r>
+        <w:rPr>
+          <w:rFonts w:ascii="Consolas" w:eastAsia="Times New Roman" w:hAnsi="Consolas" w:cs="Consolas"/>
+          <w:color w:val="D4D4D4"/>
+          <w:sz w:val="21"/>
+          <w:szCs w:val="21"/>
+          <w:lang w:eastAsia="es-ES"/>
+        </w:rPr>
+        <w:t xml:space="preserve">    </w:t>
+      </w:r>
+      <w:proofErr w:type="spellStart"/>
+      <w:r>
+        <w:rPr>
+          <w:rFonts w:ascii="Consolas" w:eastAsia="Times New Roman" w:hAnsi="Consolas" w:cs="Consolas"/>
+          <w:color w:val="9CDCFE"/>
+          <w:sz w:val="21"/>
+          <w:szCs w:val="21"/>
+          <w:lang w:eastAsia="es-ES"/>
+        </w:rPr>
+        <w:t>FormsModule</w:t>
+      </w:r>
+      <w:proofErr w:type="spellEnd"/>
+    </w:p>
+    <w:p>
+      <w:pPr>
+        <w:shd w:val="clear" w:color="auto" w:fill="1E1E1E"/>
+        <w:spacing w:after="0" w:line="285" w:lineRule="atLeast"/>
+        <w:rPr>
+          <w:rFonts w:ascii="Consolas" w:eastAsia="Times New Roman" w:hAnsi="Consolas" w:cs="Consolas"/>
+          <w:color w:val="D4D4D4"/>
+          <w:sz w:val="21"/>
+          <w:szCs w:val="21"/>
+          <w:lang w:eastAsia="es-ES"/>
+        </w:rPr>
+      </w:pPr>
+      <w:r>
+        <w:rPr>
+          <w:rFonts w:ascii="Consolas" w:eastAsia="Times New Roman" w:hAnsi="Consolas" w:cs="Consolas"/>
+          <w:color w:val="D4D4D4"/>
+          <w:sz w:val="21"/>
+          <w:szCs w:val="21"/>
+          <w:lang w:eastAsia="es-ES"/>
+        </w:rPr>
+        <w:t xml:space="preserve">  ],</w:t>
+      </w:r>
+    </w:p>
+    <w:p>
+      <w:pPr>
+        <w:spacing w:after="0"/>
+      </w:pPr>
+    </w:p>
+    <w:p>
+      <w:pPr>
+        <w:spacing w:after="0"/>
+      </w:pPr>
+      <w:r>
+        <w:lastRenderedPageBreak/>
+        <w:t xml:space="preserve">El código dentro del </w:t>
+      </w:r>
+      <w:proofErr w:type="spellStart"/>
+      <w:r>
+        <w:t>html</w:t>
+      </w:r>
+      <w:proofErr w:type="spellEnd"/>
+      <w:r>
+        <w:t xml:space="preserve"> sería:</w:t>
+      </w:r>
+    </w:p>
+    <w:p>
+      <w:pPr>
+        <w:shd w:val="clear" w:color="auto" w:fill="1E1E1E"/>
+        <w:spacing w:after="0" w:line="285" w:lineRule="atLeast"/>
+        <w:rPr>
+          <w:rFonts w:ascii="Consolas" w:eastAsia="Times New Roman" w:hAnsi="Consolas" w:cs="Consolas"/>
+          <w:color w:val="D4D4D4"/>
+          <w:sz w:val="21"/>
+          <w:szCs w:val="21"/>
+          <w:lang w:eastAsia="es-ES"/>
+        </w:rPr>
+      </w:pPr>
+      <w:r>
+        <w:rPr>
+          <w:rFonts w:ascii="Consolas" w:eastAsia="Times New Roman" w:hAnsi="Consolas" w:cs="Consolas"/>
+          <w:color w:val="808080"/>
+          <w:sz w:val="21"/>
+          <w:szCs w:val="21"/>
+          <w:lang w:eastAsia="es-ES"/>
+        </w:rPr>
+        <w:t>&lt;</w:t>
+      </w:r>
+      <w:proofErr w:type="spellStart"/>
+      <w:r>
+        <w:rPr>
+          <w:rFonts w:ascii="Consolas" w:eastAsia="Times New Roman" w:hAnsi="Consolas" w:cs="Consolas"/>
+          <w:color w:val="569CD6"/>
+          <w:sz w:val="21"/>
+          <w:szCs w:val="21"/>
+          <w:lang w:eastAsia="es-ES"/>
+        </w:rPr>
+        <w:t>form</w:t>
+      </w:r>
+      <w:proofErr w:type="spellEnd"/>
+      <w:r>
+        <w:rPr>
+          <w:rFonts w:ascii="Consolas" w:eastAsia="Times New Roman" w:hAnsi="Consolas" w:cs="Consolas"/>
+          <w:color w:val="808080"/>
+          <w:sz w:val="21"/>
+          <w:szCs w:val="21"/>
+          <w:lang w:eastAsia="es-ES"/>
+        </w:rPr>
+        <w:t>&gt;</w:t>
+      </w:r>
+    </w:p>
+    <w:p>
+      <w:pPr>
+        <w:shd w:val="clear" w:color="auto" w:fill="1E1E1E"/>
+        <w:spacing w:after="0" w:line="285" w:lineRule="atLeast"/>
+        <w:rPr>
+          <w:rFonts w:ascii="Consolas" w:eastAsia="Times New Roman" w:hAnsi="Consolas" w:cs="Consolas"/>
+          <w:color w:val="D4D4D4"/>
+          <w:sz w:val="21"/>
+          <w:szCs w:val="21"/>
+          <w:lang w:eastAsia="es-ES"/>
+        </w:rPr>
+      </w:pPr>
+      <w:r>
+        <w:rPr>
+          <w:rFonts w:ascii="Consolas" w:eastAsia="Times New Roman" w:hAnsi="Consolas" w:cs="Consolas"/>
+          <w:color w:val="D4D4D4"/>
+          <w:sz w:val="21"/>
+          <w:szCs w:val="21"/>
+          <w:lang w:eastAsia="es-ES"/>
+        </w:rPr>
+        <w:t xml:space="preserve">  </w:t>
+      </w:r>
+      <w:r>
+        <w:rPr>
+          <w:rFonts w:ascii="Consolas" w:eastAsia="Times New Roman" w:hAnsi="Consolas" w:cs="Consolas"/>
+          <w:color w:val="808080"/>
+          <w:sz w:val="21"/>
+          <w:szCs w:val="21"/>
+          <w:lang w:eastAsia="es-ES"/>
+        </w:rPr>
+        <w:t>&lt;</w:t>
+      </w:r>
+      <w:proofErr w:type="spellStart"/>
+      <w:r>
+        <w:rPr>
+          <w:rFonts w:ascii="Consolas" w:eastAsia="Times New Roman" w:hAnsi="Consolas" w:cs="Consolas"/>
+          <w:color w:val="569CD6"/>
+          <w:sz w:val="21"/>
+          <w:szCs w:val="21"/>
+          <w:lang w:eastAsia="es-ES"/>
+        </w:rPr>
+        <w:t>label</w:t>
+      </w:r>
+      <w:proofErr w:type="spellEnd"/>
+      <w:r>
+        <w:rPr>
+          <w:rFonts w:ascii="Consolas" w:eastAsia="Times New Roman" w:hAnsi="Consolas" w:cs="Consolas"/>
+          <w:color w:val="D4D4D4"/>
+          <w:sz w:val="21"/>
+          <w:szCs w:val="21"/>
+          <w:lang w:eastAsia="es-ES"/>
+        </w:rPr>
+        <w:t xml:space="preserve"> </w:t>
+      </w:r>
+      <w:proofErr w:type="spellStart"/>
+      <w:r>
+        <w:rPr>
+          <w:rFonts w:ascii="Consolas" w:eastAsia="Times New Roman" w:hAnsi="Consolas" w:cs="Consolas"/>
+          <w:color w:val="9CDCFE"/>
+          <w:sz w:val="21"/>
+          <w:szCs w:val="21"/>
+          <w:lang w:eastAsia="es-ES"/>
+        </w:rPr>
+        <w:t>for</w:t>
+      </w:r>
+      <w:proofErr w:type="spellEnd"/>
+      <w:r>
+        <w:rPr>
+          <w:rFonts w:ascii="Consolas" w:eastAsia="Times New Roman" w:hAnsi="Consolas" w:cs="Consolas"/>
+          <w:color w:val="D4D4D4"/>
+          <w:sz w:val="21"/>
+          <w:szCs w:val="21"/>
+          <w:lang w:eastAsia="es-ES"/>
+        </w:rPr>
+        <w:t>=</w:t>
+      </w:r>
+      <w:r>
+        <w:rPr>
+          <w:rFonts w:ascii="Consolas" w:eastAsia="Times New Roman" w:hAnsi="Consolas" w:cs="Consolas"/>
+          <w:color w:val="CE9178"/>
+          <w:sz w:val="21"/>
+          <w:szCs w:val="21"/>
+          <w:lang w:eastAsia="es-ES"/>
+        </w:rPr>
+        <w:t>"nombre"</w:t>
+      </w:r>
+      <w:r>
+        <w:rPr>
+          <w:rFonts w:ascii="Consolas" w:eastAsia="Times New Roman" w:hAnsi="Consolas" w:cs="Consolas"/>
+          <w:color w:val="808080"/>
+          <w:sz w:val="21"/>
+          <w:szCs w:val="21"/>
+          <w:lang w:eastAsia="es-ES"/>
+        </w:rPr>
+        <w:t>&gt;</w:t>
+      </w:r>
+      <w:r>
+        <w:rPr>
+          <w:rFonts w:ascii="Consolas" w:eastAsia="Times New Roman" w:hAnsi="Consolas" w:cs="Consolas"/>
+          <w:color w:val="D4D4D4"/>
+          <w:sz w:val="21"/>
+          <w:szCs w:val="21"/>
+          <w:lang w:eastAsia="es-ES"/>
+        </w:rPr>
+        <w:t>Dime tu nombre</w:t>
+      </w:r>
+      <w:r>
+        <w:rPr>
+          <w:rFonts w:ascii="Consolas" w:eastAsia="Times New Roman" w:hAnsi="Consolas" w:cs="Consolas"/>
+          <w:color w:val="808080"/>
+          <w:sz w:val="21"/>
+          <w:szCs w:val="21"/>
+          <w:lang w:eastAsia="es-ES"/>
+        </w:rPr>
+        <w:t>&lt;/</w:t>
+      </w:r>
+      <w:proofErr w:type="spellStart"/>
+      <w:r>
+        <w:rPr>
+          <w:rFonts w:ascii="Consolas" w:eastAsia="Times New Roman" w:hAnsi="Consolas" w:cs="Consolas"/>
+          <w:color w:val="569CD6"/>
+          <w:sz w:val="21"/>
+          <w:szCs w:val="21"/>
+          <w:lang w:eastAsia="es-ES"/>
+        </w:rPr>
+        <w:t>label</w:t>
+      </w:r>
+      <w:proofErr w:type="spellEnd"/>
+      <w:r>
+        <w:rPr>
+          <w:rFonts w:ascii="Consolas" w:eastAsia="Times New Roman" w:hAnsi="Consolas" w:cs="Consolas"/>
+          <w:color w:val="808080"/>
+          <w:sz w:val="21"/>
+          <w:szCs w:val="21"/>
+          <w:lang w:eastAsia="es-ES"/>
+        </w:rPr>
+        <w:t>&gt;</w:t>
+      </w:r>
+    </w:p>
+    <w:p>
+      <w:pPr>
+        <w:shd w:val="clear" w:color="auto" w:fill="1E1E1E"/>
+        <w:spacing w:after="0" w:line="285" w:lineRule="atLeast"/>
+        <w:rPr>
+          <w:rFonts w:ascii="Consolas" w:eastAsia="Times New Roman" w:hAnsi="Consolas" w:cs="Consolas"/>
+          <w:color w:val="D4D4D4"/>
+          <w:sz w:val="21"/>
+          <w:szCs w:val="21"/>
+          <w:lang w:eastAsia="es-ES"/>
+        </w:rPr>
+      </w:pPr>
+      <w:r>
+        <w:rPr>
+          <w:rFonts w:ascii="Consolas" w:eastAsia="Times New Roman" w:hAnsi="Consolas" w:cs="Consolas"/>
+          <w:color w:val="D4D4D4"/>
+          <w:sz w:val="21"/>
+          <w:szCs w:val="21"/>
+          <w:lang w:eastAsia="es-ES"/>
+        </w:rPr>
+        <w:t xml:space="preserve">  </w:t>
+      </w:r>
+      <w:r>
+        <w:rPr>
+          <w:rFonts w:ascii="Consolas" w:eastAsia="Times New Roman" w:hAnsi="Consolas" w:cs="Consolas"/>
+          <w:color w:val="808080"/>
+          <w:sz w:val="21"/>
+          <w:szCs w:val="21"/>
+          <w:lang w:eastAsia="es-ES"/>
+        </w:rPr>
+        <w:t>&lt;</w:t>
+      </w:r>
+      <w:r>
+        <w:rPr>
+          <w:rFonts w:ascii="Consolas" w:eastAsia="Times New Roman" w:hAnsi="Consolas" w:cs="Consolas"/>
+          <w:color w:val="569CD6"/>
+          <w:sz w:val="21"/>
+          <w:szCs w:val="21"/>
+          <w:lang w:eastAsia="es-ES"/>
+        </w:rPr>
+        <w:t>input</w:t>
+      </w:r>
+      <w:r>
+        <w:rPr>
+          <w:rFonts w:ascii="Consolas" w:eastAsia="Times New Roman" w:hAnsi="Consolas" w:cs="Consolas"/>
+          <w:color w:val="D4D4D4"/>
+          <w:sz w:val="21"/>
+          <w:szCs w:val="21"/>
+          <w:lang w:eastAsia="es-ES"/>
+        </w:rPr>
+        <w:t xml:space="preserve"> </w:t>
+      </w:r>
+      <w:proofErr w:type="spellStart"/>
+      <w:r>
+        <w:rPr>
+          <w:rFonts w:ascii="Consolas" w:eastAsia="Times New Roman" w:hAnsi="Consolas" w:cs="Consolas"/>
+          <w:color w:val="9CDCFE"/>
+          <w:sz w:val="21"/>
+          <w:szCs w:val="21"/>
+          <w:lang w:eastAsia="es-ES"/>
+        </w:rPr>
+        <w:t>type</w:t>
+      </w:r>
+      <w:proofErr w:type="spellEnd"/>
+      <w:r>
+        <w:rPr>
+          <w:rFonts w:ascii="Consolas" w:eastAsia="Times New Roman" w:hAnsi="Consolas" w:cs="Consolas"/>
+          <w:color w:val="D4D4D4"/>
+          <w:sz w:val="21"/>
+          <w:szCs w:val="21"/>
+          <w:lang w:eastAsia="es-ES"/>
+        </w:rPr>
+        <w:t>=</w:t>
+      </w:r>
+      <w:r>
+        <w:rPr>
+          <w:rFonts w:ascii="Consolas" w:eastAsia="Times New Roman" w:hAnsi="Consolas" w:cs="Consolas"/>
+          <w:color w:val="CE9178"/>
+          <w:sz w:val="21"/>
+          <w:szCs w:val="21"/>
+          <w:lang w:eastAsia="es-ES"/>
+        </w:rPr>
+        <w:t>"</w:t>
+      </w:r>
+      <w:proofErr w:type="spellStart"/>
+      <w:r>
+        <w:rPr>
+          <w:rFonts w:ascii="Consolas" w:eastAsia="Times New Roman" w:hAnsi="Consolas" w:cs="Consolas"/>
+          <w:color w:val="CE9178"/>
+          <w:sz w:val="21"/>
+          <w:szCs w:val="21"/>
+          <w:lang w:eastAsia="es-ES"/>
+        </w:rPr>
+        <w:t>text</w:t>
+      </w:r>
+      <w:proofErr w:type="spellEnd"/>
+      <w:r>
+        <w:rPr>
+          <w:rFonts w:ascii="Consolas" w:eastAsia="Times New Roman" w:hAnsi="Consolas" w:cs="Consolas"/>
+          <w:color w:val="CE9178"/>
+          <w:sz w:val="21"/>
+          <w:szCs w:val="21"/>
+          <w:lang w:eastAsia="es-ES"/>
+        </w:rPr>
+        <w:t>"</w:t>
+      </w:r>
+      <w:r>
+        <w:rPr>
+          <w:rFonts w:ascii="Consolas" w:eastAsia="Times New Roman" w:hAnsi="Consolas" w:cs="Consolas"/>
+          <w:color w:val="D4D4D4"/>
+          <w:sz w:val="21"/>
+          <w:szCs w:val="21"/>
+          <w:lang w:eastAsia="es-ES"/>
+        </w:rPr>
+        <w:t xml:space="preserve"> </w:t>
+      </w:r>
+      <w:proofErr w:type="spellStart"/>
+      <w:r>
+        <w:rPr>
+          <w:rFonts w:ascii="Consolas" w:eastAsia="Times New Roman" w:hAnsi="Consolas" w:cs="Consolas"/>
+          <w:color w:val="9CDCFE"/>
+          <w:sz w:val="21"/>
+          <w:szCs w:val="21"/>
+          <w:lang w:eastAsia="es-ES"/>
+        </w:rPr>
+        <w:t>name</w:t>
+      </w:r>
+      <w:proofErr w:type="spellEnd"/>
+      <w:r>
+        <w:rPr>
+          <w:rFonts w:ascii="Consolas" w:eastAsia="Times New Roman" w:hAnsi="Consolas" w:cs="Consolas"/>
+          <w:color w:val="D4D4D4"/>
+          <w:sz w:val="21"/>
+          <w:szCs w:val="21"/>
+          <w:lang w:eastAsia="es-ES"/>
+        </w:rPr>
+        <w:t>=</w:t>
+      </w:r>
+      <w:r>
+        <w:rPr>
+          <w:rFonts w:ascii="Consolas" w:eastAsia="Times New Roman" w:hAnsi="Consolas" w:cs="Consolas"/>
+          <w:color w:val="CE9178"/>
+          <w:sz w:val="21"/>
+          <w:szCs w:val="21"/>
+          <w:lang w:eastAsia="es-ES"/>
+        </w:rPr>
+        <w:t>"nombre"</w:t>
+      </w:r>
+      <w:r>
+        <w:rPr>
+          <w:rFonts w:ascii="Consolas" w:eastAsia="Times New Roman" w:hAnsi="Consolas" w:cs="Consolas"/>
+          <w:color w:val="D4D4D4"/>
+          <w:sz w:val="21"/>
+          <w:szCs w:val="21"/>
+          <w:lang w:eastAsia="es-ES"/>
+        </w:rPr>
+        <w:t xml:space="preserve"> </w:t>
+      </w:r>
+      <w:r>
+        <w:rPr>
+          <w:rFonts w:ascii="Consolas" w:eastAsia="Times New Roman" w:hAnsi="Consolas" w:cs="Consolas"/>
+          <w:color w:val="9CDCFE"/>
+          <w:sz w:val="21"/>
+          <w:szCs w:val="21"/>
+          <w:lang w:eastAsia="es-ES"/>
+        </w:rPr>
+        <w:t>id</w:t>
+      </w:r>
+      <w:r>
+        <w:rPr>
+          <w:rFonts w:ascii="Consolas" w:eastAsia="Times New Roman" w:hAnsi="Consolas" w:cs="Consolas"/>
+          <w:color w:val="D4D4D4"/>
+          <w:sz w:val="21"/>
+          <w:szCs w:val="21"/>
+          <w:lang w:eastAsia="es-ES"/>
+        </w:rPr>
+        <w:t>=</w:t>
+      </w:r>
+      <w:r>
+        <w:rPr>
+          <w:rFonts w:ascii="Consolas" w:eastAsia="Times New Roman" w:hAnsi="Consolas" w:cs="Consolas"/>
+          <w:color w:val="CE9178"/>
+          <w:sz w:val="21"/>
+          <w:szCs w:val="21"/>
+          <w:lang w:eastAsia="es-ES"/>
+        </w:rPr>
+        <w:t>"nombre"</w:t>
+      </w:r>
+      <w:r>
+        <w:rPr>
+          <w:rFonts w:ascii="Consolas" w:eastAsia="Times New Roman" w:hAnsi="Consolas" w:cs="Consolas"/>
+          <w:color w:val="D4D4D4"/>
+          <w:sz w:val="21"/>
+          <w:szCs w:val="21"/>
+          <w:lang w:eastAsia="es-ES"/>
+        </w:rPr>
+        <w:t xml:space="preserve"> [(</w:t>
+      </w:r>
+      <w:proofErr w:type="spellStart"/>
+      <w:r>
+        <w:rPr>
+          <w:rFonts w:ascii="Consolas" w:eastAsia="Times New Roman" w:hAnsi="Consolas" w:cs="Consolas"/>
+          <w:color w:val="9CDCFE"/>
+          <w:sz w:val="21"/>
+          <w:szCs w:val="21"/>
+          <w:lang w:eastAsia="es-ES"/>
+        </w:rPr>
+        <w:t>ngModel</w:t>
+      </w:r>
+      <w:proofErr w:type="spellEnd"/>
+      <w:r>
+        <w:rPr>
+          <w:rFonts w:ascii="Consolas" w:eastAsia="Times New Roman" w:hAnsi="Consolas" w:cs="Consolas"/>
+          <w:color w:val="D4D4D4"/>
+          <w:sz w:val="21"/>
+          <w:szCs w:val="21"/>
+          <w:lang w:eastAsia="es-ES"/>
+        </w:rPr>
+        <w:t>)]=</w:t>
+      </w:r>
+      <w:r>
+        <w:rPr>
+          <w:rFonts w:ascii="Consolas" w:eastAsia="Times New Roman" w:hAnsi="Consolas" w:cs="Consolas"/>
+          <w:color w:val="CE9178"/>
+          <w:sz w:val="21"/>
+          <w:szCs w:val="21"/>
+          <w:lang w:eastAsia="es-ES"/>
+        </w:rPr>
+        <w:t>"nombre"</w:t>
+      </w:r>
+      <w:r>
+        <w:rPr>
+          <w:rFonts w:ascii="Consolas" w:eastAsia="Times New Roman" w:hAnsi="Consolas" w:cs="Consolas"/>
+          <w:color w:val="808080"/>
+          <w:sz w:val="21"/>
+          <w:szCs w:val="21"/>
+          <w:lang w:eastAsia="es-ES"/>
+        </w:rPr>
+        <w:t>&gt;</w:t>
+      </w:r>
+    </w:p>
+    <w:p>
+      <w:pPr>
+        <w:shd w:val="clear" w:color="auto" w:fill="1E1E1E"/>
+        <w:spacing w:after="0" w:line="285" w:lineRule="atLeast"/>
+        <w:rPr>
+          <w:rFonts w:ascii="Consolas" w:eastAsia="Times New Roman" w:hAnsi="Consolas" w:cs="Consolas"/>
+          <w:color w:val="D4D4D4"/>
+          <w:sz w:val="21"/>
+          <w:szCs w:val="21"/>
+          <w:lang w:eastAsia="es-ES"/>
+        </w:rPr>
+      </w:pPr>
+      <w:r>
+        <w:rPr>
+          <w:rFonts w:ascii="Consolas" w:eastAsia="Times New Roman" w:hAnsi="Consolas" w:cs="Consolas"/>
+          <w:color w:val="808080"/>
+          <w:sz w:val="21"/>
+          <w:szCs w:val="21"/>
+          <w:lang w:eastAsia="es-ES"/>
+        </w:rPr>
+        <w:t>&lt;/</w:t>
+      </w:r>
+      <w:proofErr w:type="spellStart"/>
+      <w:r>
+        <w:rPr>
+          <w:rFonts w:ascii="Consolas" w:eastAsia="Times New Roman" w:hAnsi="Consolas" w:cs="Consolas"/>
+          <w:color w:val="569CD6"/>
+          <w:sz w:val="21"/>
+          <w:szCs w:val="21"/>
+          <w:lang w:eastAsia="es-ES"/>
+        </w:rPr>
+        <w:t>form</w:t>
+      </w:r>
+      <w:proofErr w:type="spellEnd"/>
+      <w:r>
+        <w:rPr>
+          <w:rFonts w:ascii="Consolas" w:eastAsia="Times New Roman" w:hAnsi="Consolas" w:cs="Consolas"/>
+          <w:color w:val="808080"/>
+          <w:sz w:val="21"/>
+          <w:szCs w:val="21"/>
+          <w:lang w:eastAsia="es-ES"/>
+        </w:rPr>
+        <w:t>&gt;</w:t>
+      </w:r>
+    </w:p>
+    <w:p>
+      <w:pPr>
+        <w:shd w:val="clear" w:color="auto" w:fill="1E1E1E"/>
+        <w:spacing w:after="0" w:line="285" w:lineRule="atLeast"/>
+        <w:rPr>
+          <w:rFonts w:ascii="Consolas" w:eastAsia="Times New Roman" w:hAnsi="Consolas" w:cs="Consolas"/>
+          <w:color w:val="D4D4D4"/>
+          <w:sz w:val="21"/>
+          <w:szCs w:val="21"/>
+          <w:lang w:eastAsia="es-ES"/>
+        </w:rPr>
+      </w:pPr>
+      <w:r>
+        <w:rPr>
+          <w:rFonts w:ascii="Consolas" w:eastAsia="Times New Roman" w:hAnsi="Consolas" w:cs="Consolas"/>
+          <w:color w:val="808080"/>
+          <w:sz w:val="21"/>
+          <w:szCs w:val="21"/>
+          <w:lang w:eastAsia="es-ES"/>
+        </w:rPr>
+        <w:t>&lt;</w:t>
+      </w:r>
+      <w:r>
+        <w:rPr>
+          <w:rFonts w:ascii="Consolas" w:eastAsia="Times New Roman" w:hAnsi="Consolas" w:cs="Consolas"/>
+          <w:color w:val="569CD6"/>
+          <w:sz w:val="21"/>
+          <w:szCs w:val="21"/>
+          <w:lang w:eastAsia="es-ES"/>
+        </w:rPr>
+        <w:t>p</w:t>
+      </w:r>
+      <w:r>
+        <w:rPr>
+          <w:rFonts w:ascii="Consolas" w:eastAsia="Times New Roman" w:hAnsi="Consolas" w:cs="Consolas"/>
+          <w:color w:val="808080"/>
+          <w:sz w:val="21"/>
+          <w:szCs w:val="21"/>
+          <w:lang w:eastAsia="es-ES"/>
+        </w:rPr>
+        <w:t>&gt;</w:t>
+      </w:r>
+      <w:r>
+        <w:rPr>
+          <w:rFonts w:ascii="Consolas" w:eastAsia="Times New Roman" w:hAnsi="Consolas" w:cs="Consolas"/>
+          <w:color w:val="D4D4D4"/>
+          <w:sz w:val="21"/>
+          <w:szCs w:val="21"/>
+          <w:lang w:eastAsia="es-ES"/>
+        </w:rPr>
+        <w:t>Hola {{nombre</w:t>
+      </w:r>
+      <w:proofErr w:type="gramStart"/>
+      <w:r>
+        <w:rPr>
+          <w:rFonts w:ascii="Consolas" w:eastAsia="Times New Roman" w:hAnsi="Consolas" w:cs="Consolas"/>
+          <w:color w:val="D4D4D4"/>
+          <w:sz w:val="21"/>
+          <w:szCs w:val="21"/>
+          <w:lang w:eastAsia="es-ES"/>
+        </w:rPr>
+        <w:t>}}</w:t>
+      </w:r>
+      <w:r>
+        <w:rPr>
+          <w:rFonts w:ascii="Consolas" w:eastAsia="Times New Roman" w:hAnsi="Consolas" w:cs="Consolas"/>
+          <w:color w:val="808080"/>
+          <w:sz w:val="21"/>
+          <w:szCs w:val="21"/>
+          <w:lang w:eastAsia="es-ES"/>
+        </w:rPr>
+        <w:t>&lt;</w:t>
+      </w:r>
+      <w:proofErr w:type="gramEnd"/>
+      <w:r>
+        <w:rPr>
+          <w:rFonts w:ascii="Consolas" w:eastAsia="Times New Roman" w:hAnsi="Consolas" w:cs="Consolas"/>
+          <w:color w:val="808080"/>
+          <w:sz w:val="21"/>
+          <w:szCs w:val="21"/>
+          <w:lang w:eastAsia="es-ES"/>
+        </w:rPr>
+        <w:t>/</w:t>
+      </w:r>
+      <w:r>
+        <w:rPr>
+          <w:rFonts w:ascii="Consolas" w:eastAsia="Times New Roman" w:hAnsi="Consolas" w:cs="Consolas"/>
+          <w:color w:val="569CD6"/>
+          <w:sz w:val="21"/>
+          <w:szCs w:val="21"/>
+          <w:lang w:eastAsia="es-ES"/>
+        </w:rPr>
+        <w:t>p</w:t>
+      </w:r>
+      <w:r>
+        <w:rPr>
+          <w:rFonts w:ascii="Consolas" w:eastAsia="Times New Roman" w:hAnsi="Consolas" w:cs="Consolas"/>
+          <w:color w:val="808080"/>
+          <w:sz w:val="21"/>
+          <w:szCs w:val="21"/>
+          <w:lang w:eastAsia="es-ES"/>
+        </w:rPr>
+        <w:t>&gt;</w:t>
+      </w:r>
+    </w:p>
+    <w:p>
+      <w:pPr>
+        <w:spacing w:after="0"/>
+      </w:pPr>
+    </w:p>
+    <w:p>
+      <w:pPr>
+        <w:spacing w:after="0"/>
+      </w:pPr>
       <w:bookmarkStart w:id="0" w:name="_GoBack"/>
       <w:bookmarkEnd w:id="0"/>
     </w:p>

</xml_diff>